<commit_message>
made changes to allcareerschools.docx
</commit_message>
<xml_diff>
--- a/allcareerschools.docx
+++ b/allcareerschools.docx
@@ -6,99 +6,6 @@
       <w:r>
         <w:t>All career schools</w:t>
       </w:r>
-    </w:p>
-    <w:p>
-      <w:hyperlink r:id="rId4" w:history="1">
-        <w:r>
-          <w:rPr>
-            <w:rStyle w:val="Hyperlink"/>
-          </w:rPr>
-          <w:t>https://www.coastmountaincollege.ca/programs/discover/continuing-studies/online-career-training</w:t>
-        </w:r>
-      </w:hyperlink>
-    </w:p>
-    <w:p>
-      <w:hyperlink r:id="rId5" w:history="1">
-        <w:r>
-          <w:rPr>
-            <w:rStyle w:val="Hyperlink"/>
-          </w:rPr>
-          <w:t>https://www.icslearn.ca/career-diplomas/programs</w:t>
-        </w:r>
-      </w:hyperlink>
-    </w:p>
-    <w:p>
-      <w:hyperlink r:id="rId6" w:history="1">
-        <w:r>
-          <w:rPr>
-            <w:rStyle w:val="Hyperlink"/>
-          </w:rPr>
-          <w:t>https://www.vanas.ca/resources/blog/why-online-education-is-the-future</w:t>
-        </w:r>
-      </w:hyperlink>
-    </w:p>
-    <w:p>
-      <w:hyperlink r:id="rId7" w:history="1">
-        <w:r>
-          <w:rPr>
-            <w:rStyle w:val="Hyperlink"/>
-          </w:rPr>
-          <w:t>https://www.bccolleges.ca/about-bc-colleges</w:t>
-        </w:r>
-      </w:hyperlink>
-    </w:p>
-    <w:p>
-      <w:pPr>
-        <w:rPr>
-          <w:rStyle w:val="Hyperlink"/>
-        </w:rPr>
-      </w:pPr>
-      <w:hyperlink r:id="rId8" w:history="1">
-        <w:r>
-          <w:rPr>
-            <w:rStyle w:val="Hyperlink"/>
-          </w:rPr>
-          <w:t>https://durhamcollege.ca/academic-schools/centre-for-professional-and-part-time-learning/online-learning</w:t>
-        </w:r>
-      </w:hyperlink>
-    </w:p>
-    <w:p>
-      <w:pPr>
-        <w:rPr>
-          <w:rStyle w:val="Hyperlink"/>
-        </w:rPr>
-      </w:pPr>
-    </w:p>
-    <w:p>
-      <w:pPr>
-        <w:rPr>
-          <w:rStyle w:val="Hyperlink"/>
-          <w:color w:val="auto"/>
-          <w:u w:val="none"/>
-        </w:rPr>
-      </w:pPr>
-      <w:proofErr w:type="spellStart"/>
-      <w:proofErr w:type="gramStart"/>
-      <w:r>
-        <w:rPr>
-          <w:rStyle w:val="Hyperlink"/>
-          <w:color w:val="auto"/>
-          <w:u w:val="none"/>
-        </w:rPr>
-        <w:t>alberta</w:t>
-      </w:r>
-      <w:proofErr w:type="spellEnd"/>
-      <w:proofErr w:type="gramEnd"/>
-    </w:p>
-    <w:p>
-      <w:hyperlink r:id="rId9" w:history="1">
-        <w:r>
-          <w:rPr>
-            <w:rStyle w:val="Hyperlink"/>
-          </w:rPr>
-          <w:t>https://www.academyoflearning.ab.ca/</w:t>
-        </w:r>
-      </w:hyperlink>
       <w:bookmarkStart w:id="0" w:name="_GoBack"/>
       <w:bookmarkEnd w:id="0"/>
     </w:p>

</xml_diff>